<commit_message>
Uploading PDF of the Summary
</commit_message>
<xml_diff>
--- a/Project Summary.docx
+++ b/Project Summary.docx
@@ -212,7 +212,7 @@
       </w:pPr>
       <w:r>
         <w:rPr/>
-        <w:t>gensim- Word2Vec</w:t>
+        <w:t>gensim - Word2Vec</w:t>
       </w:r>
     </w:p>
     <w:p>
@@ -308,7 +308,15 @@
       </w:pPr>
       <w:r>
         <w:rPr/>
-        <w:t xml:space="preserve">Learning Rate= .01 </w:t>
+        <w:t xml:space="preserve">Learning Rate= </w:t>
+      </w:r>
+      <w:r>
+        <w:rPr/>
+        <w:t>0</w:t>
+      </w:r>
+      <w:r>
+        <w:rPr/>
+        <w:t xml:space="preserve">.01 </w:t>
       </w:r>
     </w:p>
     <w:p>
@@ -443,7 +451,6 @@
               <w:keepNext w:val="false"/>
               <w:keepLines w:val="false"/>
               <w:widowControl w:val="false"/>
-              <w:pBdr/>
               <w:shd w:val="clear" w:fill="auto"/>
               <w:spacing w:lineRule="auto" w:line="240" w:before="0" w:after="0"/>
               <w:ind w:hanging="0" w:left="0" w:right="0"/>
@@ -473,7 +480,6 @@
               <w:keepNext w:val="false"/>
               <w:keepLines w:val="false"/>
               <w:widowControl w:val="false"/>
-              <w:pBdr/>
               <w:shd w:val="clear" w:fill="auto"/>
               <w:spacing w:lineRule="auto" w:line="240" w:before="0" w:after="0"/>
               <w:ind w:hanging="0" w:left="0" w:right="0"/>
@@ -503,7 +509,6 @@
               <w:keepNext w:val="false"/>
               <w:keepLines w:val="false"/>
               <w:widowControl w:val="false"/>
-              <w:pBdr/>
               <w:shd w:val="clear" w:fill="auto"/>
               <w:spacing w:lineRule="auto" w:line="240" w:before="0" w:after="0"/>
               <w:ind w:hanging="0" w:left="0" w:right="0"/>
@@ -533,7 +538,6 @@
               <w:keepNext w:val="false"/>
               <w:keepLines w:val="false"/>
               <w:widowControl w:val="false"/>
-              <w:pBdr/>
               <w:shd w:val="clear" w:fill="auto"/>
               <w:spacing w:lineRule="auto" w:line="240" w:before="0" w:after="0"/>
               <w:ind w:hanging="0" w:left="0" w:right="0"/>
@@ -566,7 +570,6 @@
               <w:keepNext w:val="false"/>
               <w:keepLines w:val="false"/>
               <w:widowControl w:val="false"/>
-              <w:pBdr/>
               <w:shd w:val="clear" w:fill="auto"/>
               <w:spacing w:lineRule="auto" w:line="240" w:before="0" w:after="0"/>
               <w:ind w:hanging="0" w:left="0" w:right="0"/>
@@ -596,7 +599,6 @@
               <w:keepNext w:val="false"/>
               <w:keepLines w:val="false"/>
               <w:widowControl w:val="false"/>
-              <w:pBdr/>
               <w:shd w:val="clear" w:fill="auto"/>
               <w:spacing w:lineRule="auto" w:line="240" w:before="0" w:after="0"/>
               <w:ind w:hanging="0" w:left="0" w:right="0"/>
@@ -626,7 +628,6 @@
               <w:keepNext w:val="false"/>
               <w:keepLines w:val="false"/>
               <w:widowControl w:val="false"/>
-              <w:pBdr/>
               <w:shd w:val="clear" w:fill="auto"/>
               <w:spacing w:lineRule="auto" w:line="240" w:before="0" w:after="0"/>
               <w:ind w:hanging="0" w:left="0" w:right="0"/>
@@ -656,7 +657,6 @@
               <w:keepNext w:val="false"/>
               <w:keepLines w:val="false"/>
               <w:widowControl w:val="false"/>
-              <w:pBdr/>
               <w:shd w:val="clear" w:fill="auto"/>
               <w:spacing w:lineRule="auto" w:line="240" w:before="0" w:after="0"/>
               <w:ind w:hanging="0" w:left="0" w:right="0"/>
@@ -689,7 +689,6 @@
               <w:keepNext w:val="false"/>
               <w:keepLines w:val="false"/>
               <w:widowControl w:val="false"/>
-              <w:pBdr/>
               <w:shd w:val="clear" w:fill="auto"/>
               <w:spacing w:lineRule="auto" w:line="240" w:before="0" w:after="0"/>
               <w:ind w:hanging="0" w:left="0" w:right="0"/>
@@ -719,7 +718,6 @@
               <w:keepNext w:val="false"/>
               <w:keepLines w:val="false"/>
               <w:widowControl w:val="false"/>
-              <w:pBdr/>
               <w:shd w:val="clear" w:fill="auto"/>
               <w:spacing w:lineRule="auto" w:line="240" w:before="0" w:after="0"/>
               <w:ind w:hanging="0" w:left="0" w:right="0"/>
@@ -749,7 +747,6 @@
               <w:keepNext w:val="false"/>
               <w:keepLines w:val="false"/>
               <w:widowControl w:val="false"/>
-              <w:pBdr/>
               <w:shd w:val="clear" w:fill="auto"/>
               <w:spacing w:lineRule="auto" w:line="240" w:before="0" w:after="0"/>
               <w:ind w:hanging="0" w:left="0" w:right="0"/>
@@ -779,7 +776,6 @@
               <w:keepNext w:val="false"/>
               <w:keepLines w:val="false"/>
               <w:widowControl w:val="false"/>
-              <w:pBdr/>
               <w:shd w:val="clear" w:fill="auto"/>
               <w:spacing w:lineRule="auto" w:line="240" w:before="0" w:after="0"/>
               <w:ind w:hanging="0" w:left="0" w:right="0"/>
@@ -814,7 +810,6 @@
               <w:keepNext w:val="false"/>
               <w:keepLines w:val="false"/>
               <w:widowControl w:val="false"/>
-              <w:pBdr/>
               <w:shd w:val="clear" w:fill="auto"/>
               <w:spacing w:lineRule="auto" w:line="240" w:before="0" w:after="0"/>
               <w:ind w:hanging="0" w:left="0" w:right="0"/>
@@ -844,7 +839,6 @@
               <w:keepNext w:val="false"/>
               <w:keepLines w:val="false"/>
               <w:widowControl w:val="false"/>
-              <w:pBdr/>
               <w:shd w:val="clear" w:fill="auto"/>
               <w:spacing w:lineRule="auto" w:line="240" w:before="0" w:after="0"/>
               <w:ind w:hanging="0" w:left="0" w:right="0"/>
@@ -874,7 +868,6 @@
               <w:keepNext w:val="false"/>
               <w:keepLines w:val="false"/>
               <w:widowControl w:val="false"/>
-              <w:pBdr/>
               <w:shd w:val="clear" w:fill="auto"/>
               <w:spacing w:lineRule="auto" w:line="240" w:before="0" w:after="0"/>
               <w:ind w:hanging="0" w:left="0" w:right="0"/>
@@ -904,7 +897,6 @@
               <w:keepNext w:val="false"/>
               <w:keepLines w:val="false"/>
               <w:widowControl w:val="false"/>
-              <w:pBdr/>
               <w:shd w:val="clear" w:fill="auto"/>
               <w:spacing w:lineRule="auto" w:line="240" w:before="0" w:after="0"/>
               <w:ind w:hanging="0" w:left="0" w:right="0"/>
@@ -946,7 +938,31 @@
       <w:bookmarkEnd w:id="9"/>
       <w:r>
         <w:rPr/>
-        <w:t>Task1/Q1 Answers :</w:t>
+        <w:t xml:space="preserve">Task 1 </w:t>
+      </w:r>
+      <w:r>
+        <w:rPr/>
+        <w:t>Results</w:t>
+      </w:r>
+      <w:r>
+        <w:rPr/>
+        <w:t>:</w:t>
+      </w:r>
+    </w:p>
+    <w:p>
+      <w:pPr>
+        <w:pStyle w:val="Heading3"/>
+        <w:rPr>
+          <w:sz w:val="22"/>
+          <w:szCs w:val="22"/>
+        </w:rPr>
+      </w:pPr>
+      <w:r>
+        <w:rPr>
+          <w:sz w:val="22"/>
+          <w:szCs w:val="22"/>
+        </w:rPr>
+        <w:t>TfidfVectorizer</w:t>
       </w:r>
     </w:p>
     <w:p>
@@ -997,16 +1013,25 @@
       <w:bookmarkEnd w:id="10"/>
       <w:r>
         <w:rPr/>
-        <w:t>Task2/Q2 Answers :</w:t>
-      </w:r>
-    </w:p>
-    <w:p>
-      <w:pPr>
-        <w:pStyle w:val="Normal1"/>
-        <w:rPr/>
-      </w:pPr>
-      <w:r>
-        <w:rPr/>
+        <w:t xml:space="preserve">Task 2 </w:t>
+      </w:r>
+      <w:r>
+        <w:rPr/>
+        <w:t>Results</w:t>
+      </w:r>
+      <w:r>
+        <w:rPr/>
+        <w:t>:</w:t>
+      </w:r>
+    </w:p>
+    <w:p>
+      <w:pPr>
+        <w:pStyle w:val="Normal1"/>
+        <w:rPr/>
+      </w:pPr>
+      <w:r>
+        <w:rPr/>
+        <w:t>Word2Vector</w:t>
       </w:r>
     </w:p>
     <w:p>
@@ -1171,7 +1196,25 @@
       <w:bookmarkEnd w:id="11"/>
       <w:r>
         <w:rPr/>
-        <w:t>Task3/Q3 Answers :</w:t>
+        <w:t xml:space="preserve">Task 3 </w:t>
+      </w:r>
+      <w:r>
+        <w:rPr/>
+        <w:t>Results</w:t>
+      </w:r>
+      <w:r>
+        <w:rPr/>
+        <w:t>:</w:t>
+      </w:r>
+    </w:p>
+    <w:p>
+      <w:pPr>
+        <w:pStyle w:val="Normal1"/>
+        <w:rPr/>
+      </w:pPr>
+      <w:r>
+        <w:rPr/>
+        <w:t>Bert</w:t>
       </w:r>
     </w:p>
     <w:p>
@@ -1267,6 +1310,10 @@
       </w:pPr>
       <w:r>
         <w:rPr/>
+        <w:t xml:space="preserve">What is input ID: </w:t>
+      </w:r>
+      <w:r>
+        <w:rPr/>
         <w:t>Input IDs are numerical representations of tokenized input sequences in BERT, mapping each token to a unique integer ID through a pre-trained tokenizer. They form the basis of the input data, converting text into a format suitable for processing by the model.</w:t>
       </w:r>
     </w:p>
@@ -1284,6 +1331,10 @@
         <w:pStyle w:val="Normal1"/>
         <w:rPr/>
       </w:pPr>
+      <w:r>
+        <w:rPr/>
+        <w:t xml:space="preserve">Why Do we use an attention Mask? </w:t>
+      </w:r>
       <w:r>
         <w:rPr/>
         <w:t xml:space="preserve">The attention mask in BERT is a binary tensor indicating which tokens should be attended to (with a value of 1) and which ones should be ignored (with a value of 0). </w:t>
@@ -1313,7 +1364,23 @@
           <w:sz w:val="28"/>
           <w:szCs w:val="28"/>
         </w:rPr>
-        <w:t>Task4/Q4 Answers :</w:t>
+        <w:t xml:space="preserve">Task 4 </w:t>
+      </w:r>
+      <w:r>
+        <w:rPr>
+          <w:color w:val="434343"/>
+          <w:sz w:val="28"/>
+          <w:szCs w:val="28"/>
+        </w:rPr>
+        <w:t>Results</w:t>
+      </w:r>
+      <w:r>
+        <w:rPr>
+          <w:color w:val="434343"/>
+          <w:sz w:val="28"/>
+          <w:szCs w:val="28"/>
+        </w:rPr>
+        <w:t>:</w:t>
       </w:r>
     </w:p>
     <w:p>
@@ -3233,6 +3300,7 @@
     <w:qFormat/>
     <w:pPr>
       <w:widowControl/>
+      <w:suppressAutoHyphens w:val="true"/>
       <w:bidi w:val="0"/>
       <w:spacing w:lineRule="auto" w:line="276" w:before="0" w:after="0"/>
       <w:jc w:val="left"/>
@@ -3412,6 +3480,7 @@
     <w:qFormat/>
     <w:pPr>
       <w:widowControl/>
+      <w:suppressAutoHyphens w:val="true"/>
       <w:bidi w:val="0"/>
       <w:spacing w:lineRule="auto" w:line="276" w:before="0" w:after="0"/>
       <w:jc w:val="left"/>

</xml_diff>